<commit_message>
keeps active tables on reload fixed
</commit_message>
<xml_diff>
--- a/Summary of the App.docx
+++ b/Summary of the App.docx
@@ -10,6 +10,37 @@
         </w:rPr>
       </w:pPr>
       <w:r>
+        <w:t xml:space="preserve">I am sending you a summary of my Project. </w:t>
+      </w:r>
+      <w:r>
+        <w:br/>
+        <w:t>Read it, understand the app and its functions so you can help me fix something in the App.</w:t>
+      </w:r>
+    </w:p>
+    <w:p>
+      <w:pPr>
+        <w:rPr>
+          <w:b/>
+          <w:bCs/>
+        </w:rPr>
+      </w:pPr>
+    </w:p>
+    <w:p>
+      <w:pPr>
+        <w:rPr>
+          <w:b/>
+          <w:bCs/>
+        </w:rPr>
+      </w:pPr>
+    </w:p>
+    <w:p>
+      <w:pPr>
+        <w:rPr>
+          <w:b/>
+          <w:bCs/>
+        </w:rPr>
+      </w:pPr>
+      <w:r>
         <w:rPr>
           <w:b/>
           <w:bCs/>
@@ -207,6 +238,7 @@
           <w:b/>
           <w:bCs/>
         </w:rPr>
+        <w:lastRenderedPageBreak/>
         <w:t>Socket.IO for Real-Time Updates:</w:t>
       </w:r>
       <w:r>
@@ -227,7 +259,6 @@
           <w:b/>
           <w:bCs/>
         </w:rPr>
-        <w:lastRenderedPageBreak/>
         <w:t>3. Technology Stack</w:t>
       </w:r>
     </w:p>
@@ -566,6 +597,7 @@
           <w:b/>
           <w:bCs/>
         </w:rPr>
+        <w:lastRenderedPageBreak/>
         <w:t>Networked Printing:</w:t>
       </w:r>
       <w:r>
@@ -620,7 +652,6 @@
           <w:b/>
           <w:bCs/>
         </w:rPr>
-        <w:lastRenderedPageBreak/>
         <w:t>5. How to Run</w:t>
       </w:r>
     </w:p>

</xml_diff>

<commit_message>
history in transactions (order and receipt) - fixed
</commit_message>
<xml_diff>
--- a/Summary of the App.docx
+++ b/Summary of the App.docx
@@ -68,15 +68,7 @@
         <w:t>offline-first architecture</w:t>
       </w:r>
       <w:r>
-        <w:t xml:space="preserve">, designed to guarantee 100% operational uptime and a fast, responsive user experience, even with an unstable or non-existent internet connection. The system prioritizes local data for speed and </w:t>
-      </w:r>
-      <w:proofErr w:type="gramStart"/>
-      <w:r>
-        <w:t>resilience, and</w:t>
-      </w:r>
-      <w:proofErr w:type="gramEnd"/>
-      <w:r>
-        <w:t xml:space="preserve"> synchronizes with a central server when a connection is available.</w:t>
+        <w:t>, designed to guarantee 100% operational uptime and a fast, responsive user experience, even with an unstable or non-existent internet connection. The system prioritizes local data for speed and resilience, and synchronizes with a central server when a connection is available.</w:t>
       </w:r>
     </w:p>
     <w:p>
@@ -242,15 +234,7 @@
         <w:t>Socket.IO for Real-Time Updates:</w:t>
       </w:r>
       <w:r>
-        <w:t xml:space="preserve"> Socket.IO is used for live, multi-terminal synchronization. When one terminal updates a table, it sends a message to the server, which immediately broadcasts this change to all other connected terminals. This ensures every screen reflects the current state of the restaurant in </w:t>
-      </w:r>
-      <w:proofErr w:type="gramStart"/>
-      <w:r>
-        <w:t>real-time</w:t>
-      </w:r>
-      <w:proofErr w:type="gramEnd"/>
-      <w:r>
-        <w:t>.</w:t>
+        <w:t> Socket.IO is used for live, multi-terminal synchronization. When one terminal updates a table, it sends a message to the server, which immediately broadcasts this change to all other connected terminals. This ensures every screen reflects the current state of the restaurant in real-time.</w:t>
       </w:r>
     </w:p>
     <w:p>
@@ -354,15 +338,7 @@
         <w:t>Build Tool:</w:t>
       </w:r>
       <w:r>
-        <w:t xml:space="preserve"> Vite (Note: The dev server's Hot Module Replacement (HMR) can cause </w:t>
-      </w:r>
-      <w:proofErr w:type="gramStart"/>
-      <w:r>
-        <w:t>full-app</w:t>
-      </w:r>
-      <w:proofErr w:type="gramEnd"/>
-      <w:r>
-        <w:t xml:space="preserve"> reloads with complex state changes).</w:t>
+        <w:t> Vite (Note: The dev server's Hot Module Replacement (HMR) can cause full-app reloads with complex state changes).</w:t>
       </w:r>
     </w:p>
     <w:p>
@@ -548,15 +524,7 @@
         <w:t>Resilient POS Operations:</w:t>
       </w:r>
       <w:r>
-        <w:t xml:space="preserve"> A visual table layout is the main interface. Active orders </w:t>
-      </w:r>
-      <w:proofErr w:type="gramStart"/>
-      <w:r>
-        <w:t>are persisted</w:t>
-      </w:r>
-      <w:proofErr w:type="gramEnd"/>
-      <w:r>
-        <w:t xml:space="preserve"> in </w:t>
+        <w:t> A visual table layout is the main interface. Active orders are persisted in </w:t>
       </w:r>
       <w:proofErr w:type="spellStart"/>
       <w:r>
@@ -732,6 +700,316 @@
       </w:r>
     </w:p>
     <w:p/>
+    <w:p/>
+    <w:p/>
+    <w:p/>
+    <w:p>
+      <w:r>
+        <w:t xml:space="preserve">PS C:\Users\loung\PosProject&gt; </w:t>
+      </w:r>
+      <w:proofErr w:type="spellStart"/>
+      <w:r>
+        <w:t>dir</w:t>
+      </w:r>
+      <w:proofErr w:type="spellEnd"/>
+    </w:p>
+    <w:p/>
+    <w:p/>
+    <w:p>
+      <w:r>
+        <w:t xml:space="preserve">    Directory: C:\Users\loung\PosProject</w:t>
+      </w:r>
+    </w:p>
+    <w:p/>
+    <w:p/>
+    <w:p>
+      <w:r>
+        <w:t xml:space="preserve">Mode                 </w:t>
+      </w:r>
+      <w:proofErr w:type="spellStart"/>
+      <w:r>
+        <w:t>LastWriteTime</w:t>
+      </w:r>
+      <w:proofErr w:type="spellEnd"/>
+      <w:r>
+        <w:t xml:space="preserve">         Length Name</w:t>
+      </w:r>
+    </w:p>
+    <w:p>
+      <w:r>
+        <w:t>----                 -------------         ------ ----</w:t>
+      </w:r>
+    </w:p>
+    <w:p>
+      <w:r>
+        <w:t>d-----        11/13/2025   8:25 PM                components</w:t>
+      </w:r>
+    </w:p>
+    <w:p>
+      <w:r>
+        <w:t>d-----        11/12/2025  11:06 PM                context</w:t>
+      </w:r>
+    </w:p>
+    <w:p>
+      <w:r>
+        <w:t>d-----        11/13/2025   9:10 AM                Copies</w:t>
+      </w:r>
+    </w:p>
+    <w:p>
+      <w:r>
+        <w:lastRenderedPageBreak/>
+        <w:t xml:space="preserve">d-----        11/14/2025  10:36 AM                </w:t>
+      </w:r>
+      <w:proofErr w:type="spellStart"/>
+      <w:r>
+        <w:t>node_modules</w:t>
+      </w:r>
+      <w:proofErr w:type="spellEnd"/>
+    </w:p>
+    <w:p>
+      <w:r>
+        <w:t>d-----        11/11/2025   2:03 PM                other</w:t>
+      </w:r>
+    </w:p>
+    <w:p>
+      <w:r>
+        <w:t>d-----        11/11/2025   2:02 PM                scripts</w:t>
+      </w:r>
+    </w:p>
+    <w:p>
+      <w:r>
+        <w:t>d-----        11/14/2025  10:29 AM                server</w:t>
+      </w:r>
+    </w:p>
+    <w:p>
+      <w:r>
+        <w:t>d-----        11/14/2025  10:39 AM                utils</w:t>
+      </w:r>
+    </w:p>
+    <w:p>
+      <w:r>
+        <w:t>-a----        11/11/2025   2:02 PM            166 .</w:t>
+      </w:r>
+      <w:proofErr w:type="spellStart"/>
+      <w:r>
+        <w:t>env.local</w:t>
+      </w:r>
+      <w:proofErr w:type="spellEnd"/>
+    </w:p>
+    <w:p>
+      <w:r>
+        <w:t>-a----        11/11/2025   2:02 PM            253 .</w:t>
+      </w:r>
+      <w:proofErr w:type="spellStart"/>
+      <w:r>
+        <w:t>gitignore</w:t>
+      </w:r>
+      <w:proofErr w:type="spellEnd"/>
+    </w:p>
+    <w:p>
+      <w:r>
+        <w:t xml:space="preserve">-a----        11/11/2025   2:02 PM           5518 </w:t>
+      </w:r>
+      <w:proofErr w:type="spellStart"/>
+      <w:r>
+        <w:t>api.ts</w:t>
+      </w:r>
+      <w:proofErr w:type="spellEnd"/>
+    </w:p>
+    <w:p>
+      <w:r>
+        <w:t xml:space="preserve">-a----        11/13/2025   3:07 PM           1510 </w:t>
+      </w:r>
+      <w:proofErr w:type="spellStart"/>
+      <w:r>
+        <w:t>App.tsx</w:t>
+      </w:r>
+      <w:proofErr w:type="spellEnd"/>
+    </w:p>
+    <w:p>
+      <w:r>
+        <w:t xml:space="preserve">-a----        11/13/2025  11:23 PM            482 cd </w:t>
+      </w:r>
+      <w:proofErr w:type="spellStart"/>
+      <w:r>
+        <w:t>CUsersLounge</w:t>
+      </w:r>
+      <w:proofErr w:type="spellEnd"/>
+      <w:r>
+        <w:t xml:space="preserve"> Parkrestaurant-pos-local.txt</w:t>
+      </w:r>
+    </w:p>
+    <w:p>
+      <w:r>
+        <w:t xml:space="preserve">-a----        11/11/2025   2:02 PM           2047 </w:t>
+      </w:r>
+      <w:proofErr w:type="spellStart"/>
+      <w:r>
+        <w:t>constants.ts</w:t>
+      </w:r>
+      <w:proofErr w:type="spellEnd"/>
+    </w:p>
+    <w:p>
+      <w:r>
+        <w:t>-a----        11/13/2025   8:28 PM          15417 how to fix by google ai app.docx</w:t>
+      </w:r>
+    </w:p>
+    <w:p>
+      <w:r>
+        <w:t>-a----        11/13/2025   8:21 PM           1578 index - Copy.css</w:t>
+      </w:r>
+    </w:p>
+    <w:p>
+      <w:r>
+        <w:t>-a----        11/14/2025  12:16 AM           1618 index.css</w:t>
+      </w:r>
+    </w:p>
+    <w:p>
+      <w:r>
+        <w:t>-a----        11/11/2025   2:02 PM           2198 index.html</w:t>
+      </w:r>
+    </w:p>
+    <w:p>
+      <w:r>
+        <w:t xml:space="preserve">-a----        11/11/2025  11:36 PM            525 </w:t>
+      </w:r>
+      <w:proofErr w:type="spellStart"/>
+      <w:r>
+        <w:t>index.tsx</w:t>
+      </w:r>
+      <w:proofErr w:type="spellEnd"/>
+    </w:p>
+    <w:p>
+      <w:r>
+        <w:t>-a----        11/11/2025   2:02 PM           3344 menu_import.csv</w:t>
+      </w:r>
+    </w:p>
+    <w:p>
+      <w:r>
+        <w:t xml:space="preserve">-a----        11/11/2025   2:02 PM            385 </w:t>
+      </w:r>
+      <w:proofErr w:type="spellStart"/>
+      <w:r>
+        <w:t>metadata.json</w:t>
+      </w:r>
+      <w:proofErr w:type="spellEnd"/>
+    </w:p>
+    <w:p>
+      <w:r>
+        <w:t>-a----        11/11/2025   2:02 PM           6190 New Microsoft Excel Worksheet.xlsx</w:t>
+      </w:r>
+    </w:p>
+    <w:p>
+      <w:r>
+        <w:t>-a----        11/11/2025   2:02 PM          13904 New Microsoft Word Document.docx</w:t>
+      </w:r>
+    </w:p>
+    <w:p>
+      <w:r>
+        <w:t>-a----        11/14/2025  10:35 AM         156828 package-</w:t>
+      </w:r>
+      <w:proofErr w:type="spellStart"/>
+      <w:r>
+        <w:t>lock.json</w:t>
+      </w:r>
+      <w:proofErr w:type="spellEnd"/>
+    </w:p>
+    <w:p>
+      <w:r>
+        <w:t xml:space="preserve">-a----        11/14/2025  10:30 AM            923 </w:t>
+      </w:r>
+      <w:proofErr w:type="spellStart"/>
+      <w:r>
+        <w:t>package.json</w:t>
+      </w:r>
+      <w:proofErr w:type="spellEnd"/>
+    </w:p>
+    <w:p>
+      <w:r>
+        <w:t>-a----        11/11/2025   2:02 PM           3054 README.md</w:t>
+      </w:r>
+    </w:p>
+    <w:p>
+      <w:r>
+        <w:t>-a----        11/13/2025   1:17 PM          17805 recap for ai studio.docx</w:t>
+      </w:r>
+    </w:p>
+    <w:p>
+      <w:r>
+        <w:t>-a----        11/11/2025   2:02 PM           3344 reorder_items.csv</w:t>
+      </w:r>
+    </w:p>
+    <w:p>
+      <w:r>
+        <w:t>-a----        11/11/2025   2:22 PM              0 steps to install.docx</w:t>
+      </w:r>
+    </w:p>
+    <w:p>
+      <w:r>
+        <w:lastRenderedPageBreak/>
+        <w:t>-a----        11/11/2025   2:35 PM          20447 steps to install2.docx</w:t>
+      </w:r>
+    </w:p>
+    <w:p>
+      <w:r>
+        <w:t xml:space="preserve">-a----        11/11/2025   5:11 PM              0 </w:t>
+      </w:r>
+      <w:proofErr w:type="spellStart"/>
+      <w:r>
+        <w:t>structure.sql</w:t>
+      </w:r>
+      <w:proofErr w:type="spellEnd"/>
+    </w:p>
+    <w:p>
+      <w:r>
+        <w:t>-a----        11/11/2025   2:02 PM           1533 Structure.txt</w:t>
+      </w:r>
+    </w:p>
+    <w:p>
+      <w:r>
+        <w:t>-a----        11/14/2025   1:16 PM          17931 Summary from app chat.docx</w:t>
+      </w:r>
+    </w:p>
+    <w:p>
+      <w:r>
+        <w:t>-a----        11/13/2025   8:36 AM           4749 Summary from app chat.txt</w:t>
+      </w:r>
+    </w:p>
+    <w:p>
+      <w:r>
+        <w:t>-a----        11/12/2025  10:37 PM           1035 Summary to Copy and Paste into a New Chat.txt</w:t>
+      </w:r>
+    </w:p>
+    <w:p>
+      <w:r>
+        <w:t xml:space="preserve">-a----        11/11/2025   2:02 PM            542 </w:t>
+      </w:r>
+      <w:proofErr w:type="spellStart"/>
+      <w:r>
+        <w:t>tsconfig.json</w:t>
+      </w:r>
+      <w:proofErr w:type="spellEnd"/>
+    </w:p>
+    <w:p>
+      <w:r>
+        <w:t xml:space="preserve">-a----        11/11/2025   2:02 PM           1800 </w:t>
+      </w:r>
+      <w:proofErr w:type="spellStart"/>
+      <w:r>
+        <w:t>types.ts</w:t>
+      </w:r>
+      <w:proofErr w:type="spellEnd"/>
+    </w:p>
+    <w:p>
+      <w:r>
+        <w:t xml:space="preserve">-a----        11/11/2025   4:27 PM            630 </w:t>
+      </w:r>
+      <w:proofErr w:type="spellStart"/>
+      <w:r>
+        <w:t>vite.config.ts</w:t>
+      </w:r>
+      <w:proofErr w:type="spellEnd"/>
+    </w:p>
     <w:sectPr>
       <w:pgSz w:w="12240" w:h="15840"/>
       <w:pgMar w:top="1440" w:right="1440" w:bottom="1440" w:left="1440" w:header="720" w:footer="720" w:gutter="0"/>

</xml_diff>